<commit_message>
Update video transcripts. Update chpater 7C to include AWS ATS root CA. Remove give-aways from setup instructions. Include separate document for back cover of manual.
</commit_message>
<xml_diff>
--- a/videos/7-0-Cloud.docx
+++ b/videos/7-0-Cloud.docx
@@ -31,6 +31,8 @@
               <w:pStyle w:val="Heading4"/>
               <w:jc w:val="left"/>
             </w:pPr>
+            <w:bookmarkStart w:id="0" w:name="_GoBack"/>
+            <w:bookmarkEnd w:id="0"/>
             <w:r>
               <w:t>Cell</w:t>
             </w:r>
@@ -94,7 +96,7 @@
                 <w:rFonts w:ascii="Times New Roman" w:hAnsi="Times New Roman"/>
               </w:rPr>
             </w:pPr>
-            <w:bookmarkStart w:id="0" w:name="_Hlk492902691"/>
+            <w:bookmarkStart w:id="1" w:name="_Hlk492902691"/>
             <w:r>
               <w:rPr>
                 <w:rFonts w:ascii="Times New Roman" w:hAnsi="Times New Roman"/>
@@ -197,7 +199,51 @@
               <w:rPr>
                 <w:rFonts w:ascii="Calibri" w:hAnsi="Calibri"/>
               </w:rPr>
-              <w:t xml:space="preserve">Hi, I’m Alan Hawse. Welcome to Chapter 7 of the Cypress Academy WICED WiFi 101 course.  In the previous chapter we talked about how data is sent over WiFi using TCP/IP sockets. That's good to understand, but when you really talk to the Cloud you always use a higher-level Cloud protocol such as HTTP, MQTT, AMQP or </w:t>
+              <w:t>H</w:t>
+            </w:r>
+            <w:r>
+              <w:rPr>
+                <w:rFonts w:ascii="Calibri" w:hAnsi="Calibri"/>
+              </w:rPr>
+              <w:t>ello</w:t>
+            </w:r>
+            <w:r>
+              <w:rPr>
+                <w:rFonts w:ascii="Calibri" w:hAnsi="Calibri"/>
+              </w:rPr>
+              <w:t xml:space="preserve">, I’m Alan Hawse. Welcome to Chapter 7 of the Cypress Academy WICED WiFi 101 course.  In the previous chapter we talked about how data is sent over WiFi using TCP/IP sockets. That's </w:t>
+            </w:r>
+            <w:proofErr w:type="gramStart"/>
+            <w:r>
+              <w:rPr>
+                <w:rFonts w:ascii="Calibri" w:hAnsi="Calibri"/>
+              </w:rPr>
+              <w:t xml:space="preserve">really </w:t>
+            </w:r>
+            <w:r>
+              <w:rPr>
+                <w:rFonts w:ascii="Calibri" w:hAnsi="Calibri"/>
+              </w:rPr>
+              <w:t>good</w:t>
+            </w:r>
+            <w:proofErr w:type="gramEnd"/>
+            <w:r>
+              <w:rPr>
+                <w:rFonts w:ascii="Calibri" w:hAnsi="Calibri"/>
+              </w:rPr>
+              <w:t xml:space="preserve"> to understand, but when you really </w:t>
+            </w:r>
+            <w:r>
+              <w:rPr>
+                <w:rFonts w:ascii="Calibri" w:hAnsi="Calibri"/>
+              </w:rPr>
+              <w:t xml:space="preserve">want to </w:t>
+            </w:r>
+            <w:r>
+              <w:rPr>
+                <w:rFonts w:ascii="Calibri" w:hAnsi="Calibri"/>
+              </w:rPr>
+              <w:t xml:space="preserve">talk to the Cloud you always use a higher-level Cloud protocol such as HTTP, MQTT, AMQP or </w:t>
             </w:r>
             <w:proofErr w:type="spellStart"/>
             <w:r>
@@ -211,7 +257,19 @@
               <w:rPr>
                 <w:rFonts w:ascii="Calibri" w:hAnsi="Calibri"/>
               </w:rPr>
-              <w:t>. In this chapter, that's what we'll talk about.</w:t>
+              <w:t xml:space="preserve">. In this chapter, that's what </w:t>
+            </w:r>
+            <w:r>
+              <w:rPr>
+                <w:rFonts w:ascii="Calibri" w:hAnsi="Calibri"/>
+              </w:rPr>
+              <w:t xml:space="preserve">we're going to </w:t>
+            </w:r>
+            <w:r>
+              <w:rPr>
+                <w:rFonts w:ascii="Calibri" w:hAnsi="Calibri"/>
+              </w:rPr>
+              <w:t>talk about.</w:t>
             </w:r>
           </w:p>
         </w:tc>
@@ -330,6 +388,62 @@
               <w:t>7C: MQTT and AWS</w:t>
             </w:r>
           </w:p>
+          <w:p>
+            <w:pPr>
+              <w:pStyle w:val="Header"/>
+              <w:tabs>
+                <w:tab w:val="clear" w:pos="4320"/>
+                <w:tab w:val="clear" w:pos="8640"/>
+              </w:tabs>
+              <w:ind w:left="720"/>
+              <w:rPr>
+                <w:rFonts w:ascii="Calibri" w:hAnsi="Calibri"/>
+                <w:szCs w:val="24"/>
+                <w:lang w:eastAsia="ja-JP"/>
+              </w:rPr>
+            </w:pPr>
+            <w:r>
+              <w:rPr>
+                <w:rFonts w:ascii="Calibri" w:hAnsi="Calibri"/>
+                <w:szCs w:val="24"/>
+                <w:lang w:eastAsia="ja-JP"/>
+              </w:rPr>
+              <w:t>7D: AMQP</w:t>
+            </w:r>
+          </w:p>
+          <w:p>
+            <w:pPr>
+              <w:pStyle w:val="Header"/>
+              <w:tabs>
+                <w:tab w:val="clear" w:pos="4320"/>
+                <w:tab w:val="clear" w:pos="8640"/>
+              </w:tabs>
+              <w:ind w:left="720"/>
+              <w:rPr>
+                <w:rFonts w:ascii="Calibri" w:hAnsi="Calibri"/>
+                <w:szCs w:val="24"/>
+                <w:lang w:eastAsia="ja-JP"/>
+              </w:rPr>
+            </w:pPr>
+            <w:r>
+              <w:rPr>
+                <w:rFonts w:ascii="Calibri" w:hAnsi="Calibri"/>
+                <w:szCs w:val="24"/>
+                <w:lang w:eastAsia="ja-JP"/>
+              </w:rPr>
+              <w:t xml:space="preserve">7E: </w:t>
+            </w:r>
+            <w:proofErr w:type="spellStart"/>
+            <w:r>
+              <w:rPr>
+                <w:rFonts w:ascii="Calibri" w:hAnsi="Calibri"/>
+                <w:szCs w:val="24"/>
+                <w:lang w:eastAsia="ja-JP"/>
+              </w:rPr>
+              <w:t>CoAP</w:t>
+            </w:r>
+            <w:proofErr w:type="spellEnd"/>
+          </w:p>
         </w:tc>
         <w:tc>
           <w:tcPr>
@@ -345,7 +459,19 @@
               <w:rPr>
                 <w:rFonts w:ascii="Calibri" w:hAnsi="Calibri"/>
               </w:rPr>
-              <w:t xml:space="preserve">Since this topic covers such a broad range, we will split it into </w:t>
+              <w:t xml:space="preserve">Since this topic covers such a broad range, </w:t>
+            </w:r>
+            <w:r>
+              <w:rPr>
+                <w:rFonts w:ascii="Calibri" w:hAnsi="Calibri"/>
+              </w:rPr>
+              <w:t>I</w:t>
+            </w:r>
+            <w:r>
+              <w:rPr>
+                <w:rFonts w:ascii="Calibri" w:hAnsi="Calibri"/>
+              </w:rPr>
+              <w:t xml:space="preserve"> will split it into </w:t>
             </w:r>
             <w:r>
               <w:rPr>
@@ -357,7 +483,19 @@
               <w:rPr>
                 <w:rFonts w:ascii="Calibri" w:hAnsi="Calibri"/>
               </w:rPr>
-              <w:t xml:space="preserve"> sub-chapters: Chapter 7A will cover the overall Cloud at a high level. In chapter 7B I'll talk in detail about HTTP and how it is used in WICED</w:t>
+              <w:t xml:space="preserve"> sub-chapters: Chapter 7A will cover the overall Cloud at a high level. In chapter 7B I'll talk in detail about HTTP and how it is used </w:t>
+            </w:r>
+            <w:r>
+              <w:rPr>
+                <w:rFonts w:ascii="Calibri" w:hAnsi="Calibri"/>
+              </w:rPr>
+              <w:t>inside of</w:t>
+            </w:r>
+            <w:r>
+              <w:rPr>
+                <w:rFonts w:ascii="Calibri" w:hAnsi="Calibri"/>
+              </w:rPr>
+              <w:t xml:space="preserve"> WICED</w:t>
             </w:r>
             <w:r>
               <w:rPr>
@@ -369,27 +507,39 @@
               <w:rPr>
                 <w:rFonts w:ascii="Calibri" w:hAnsi="Calibri"/>
               </w:rPr>
-              <w:t>n chapter 7C we'll cover MQTT – specifically, using MQTT to communicate with Amazon's Web Services Cloud – otherwise known as AWS.</w:t>
-            </w:r>
-          </w:p>
-          <w:p>
-            <w:pPr>
-              <w:rPr>
-                <w:rFonts w:ascii="Calibri" w:hAnsi="Calibri"/>
-              </w:rPr>
-            </w:pPr>
-          </w:p>
-          <w:p>
-            <w:pPr>
-              <w:rPr>
-                <w:rFonts w:ascii="Calibri" w:hAnsi="Calibri"/>
-              </w:rPr>
-            </w:pPr>
-            <w:r>
-              <w:rPr>
-                <w:rFonts w:ascii="Calibri" w:hAnsi="Calibri"/>
-              </w:rPr>
-              <w:t>… 7D, 7E</w:t>
+              <w:t xml:space="preserve">n chapter 7C </w:t>
+            </w:r>
+            <w:r>
+              <w:rPr>
+                <w:rFonts w:ascii="Calibri" w:hAnsi="Calibri"/>
+              </w:rPr>
+              <w:t>I</w:t>
+            </w:r>
+            <w:r>
+              <w:rPr>
+                <w:rFonts w:ascii="Calibri" w:hAnsi="Calibri"/>
+              </w:rPr>
+              <w:t>'ll cover MQTT – specifically, using MQTT to communicate with Amazon's Web Services Cloud – otherwise known as AWS.</w:t>
+            </w:r>
+            <w:r>
+              <w:rPr>
+                <w:rFonts w:ascii="Calibri" w:hAnsi="Calibri"/>
+              </w:rPr>
+              <w:t xml:space="preserve"> In the final chapters I will cover AMQP and </w:t>
+            </w:r>
+            <w:proofErr w:type="spellStart"/>
+            <w:r>
+              <w:rPr>
+                <w:rFonts w:ascii="Calibri" w:hAnsi="Calibri"/>
+              </w:rPr>
+              <w:t>CoAP</w:t>
+            </w:r>
+            <w:proofErr w:type="spellEnd"/>
+            <w:r>
+              <w:rPr>
+                <w:rFonts w:ascii="Calibri" w:hAnsi="Calibri"/>
+              </w:rPr>
+              <w:t>.</w:t>
             </w:r>
           </w:p>
         </w:tc>
@@ -470,7 +620,49 @@
               <w:rPr>
                 <w:rFonts w:ascii="Calibri" w:hAnsi="Calibri"/>
               </w:rPr>
-              <w:t xml:space="preserve">So, what is "the Cloud"? Put simply, it is the name we use for a giant amalgamation of all the stuff you need to provide Web sites and other network-based services. </w:t>
+              <w:t xml:space="preserve">So, what is "the Cloud"? Put simply, </w:t>
+            </w:r>
+            <w:r>
+              <w:rPr>
+                <w:rFonts w:ascii="Calibri" w:hAnsi="Calibri"/>
+              </w:rPr>
+              <w:t>it'</w:t>
+            </w:r>
+            <w:r>
+              <w:rPr>
+                <w:rFonts w:ascii="Calibri" w:hAnsi="Calibri"/>
+              </w:rPr>
+              <w:t xml:space="preserve">s the name we use for </w:t>
+            </w:r>
+            <w:r>
+              <w:rPr>
+                <w:rFonts w:ascii="Calibri" w:hAnsi="Calibri"/>
+              </w:rPr>
+              <w:t>that</w:t>
+            </w:r>
+            <w:r>
+              <w:rPr>
+                <w:rFonts w:ascii="Calibri" w:hAnsi="Calibri"/>
+              </w:rPr>
+              <w:t xml:space="preserve"> giant amalgamation of all the stuff you need to provide Web sites and </w:t>
+            </w:r>
+            <w:r>
+              <w:rPr>
+                <w:rFonts w:ascii="Calibri" w:hAnsi="Calibri"/>
+              </w:rPr>
+              <w:t xml:space="preserve">all the </w:t>
+            </w:r>
+            <w:r>
+              <w:rPr>
+                <w:rFonts w:ascii="Calibri" w:hAnsi="Calibri"/>
+              </w:rPr>
+              <w:t>other network-based services</w:t>
+            </w:r>
+            <w:r>
+              <w:rPr>
+                <w:rFonts w:ascii="Calibri" w:hAnsi="Calibri"/>
+              </w:rPr>
+              <w:t xml:space="preserve"> to get IoT working.</w:t>
             </w:r>
           </w:p>
         </w:tc>
@@ -523,7 +715,49 @@
               <w:t xml:space="preserve">Why do you need the Cloud? Well, when you try to </w:t>
             </w:r>
             <w:r>
-              <w:t>service large numbers of people and devices you have a very difficult and expensive problem. To have a fast and always available system you need to have enough networks, disk drives, computers and people to run it all.  The solution to this problem is a standardized, shared, scalable system: The Cloud.</w:t>
+              <w:t xml:space="preserve">service </w:t>
+            </w:r>
+            <w:r>
+              <w:t xml:space="preserve">a very </w:t>
+            </w:r>
+            <w:r>
+              <w:t xml:space="preserve">large number of people and devices you have a very difficult and expensive problem. To have a fast and always available </w:t>
+            </w:r>
+            <w:r>
+              <w:t xml:space="preserve">and always reliable </w:t>
+            </w:r>
+            <w:r>
+              <w:t>system you need to have enough networks, disk drives, computers</w:t>
+            </w:r>
+            <w:r>
+              <w:t xml:space="preserve">, </w:t>
+            </w:r>
+            <w:r>
+              <w:t>people</w:t>
+            </w:r>
+            <w:r>
+              <w:t>, databases, and all of that</w:t>
+            </w:r>
+            <w:r>
+              <w:t xml:space="preserve"> to</w:t>
+            </w:r>
+            <w:r>
+              <w:t xml:space="preserve"> make it all </w:t>
+            </w:r>
+            <w:r>
+              <w:t>run.  The solution to this problem is a standardized, shared, scalable system</w:t>
+            </w:r>
+            <w:r>
+              <w:t xml:space="preserve"> which we all know as</w:t>
+            </w:r>
+            <w:r>
+              <w:t xml:space="preserve"> </w:t>
+            </w:r>
+            <w:r>
+              <w:t>t</w:t>
+            </w:r>
+            <w:r>
+              <w:t>he Cloud.</w:t>
             </w:r>
           </w:p>
         </w:tc>
@@ -715,6 +949,24 @@
               <w:t>Software</w:t>
             </w:r>
           </w:p>
+          <w:p>
+            <w:pPr>
+              <w:ind w:left="720"/>
+              <w:rPr>
+                <w:rFonts w:ascii="Calibri" w:hAnsi="Calibri"/>
+                <w:szCs w:val="24"/>
+                <w:lang w:eastAsia="ja-JP"/>
+              </w:rPr>
+            </w:pPr>
+            <w:r>
+              <w:rPr>
+                <w:rFonts w:ascii="Calibri" w:hAnsi="Calibri"/>
+                <w:szCs w:val="24"/>
+                <w:lang w:eastAsia="ja-JP"/>
+              </w:rPr>
+              <w:t>Databases</w:t>
+            </w:r>
+          </w:p>
         </w:tc>
         <w:tc>
           <w:tcPr>
@@ -819,6 +1071,18 @@
             </w:pPr>
             <w:r>
               <w:t>Software</w:t>
+            </w:r>
+          </w:p>
+          <w:p>
+            <w:pPr>
+              <w:pStyle w:val="ListParagraph"/>
+              <w:numPr>
+                <w:ilvl w:val="0"/>
+                <w:numId w:val="18"/>
+              </w:numPr>
+            </w:pPr>
+            <w:r>
+              <w:t>Databases</w:t>
             </w:r>
           </w:p>
         </w:tc>
@@ -882,7 +1146,74 @@
               <w:rPr>
                 <w:rFonts w:ascii="Calibri" w:hAnsi="Calibri"/>
               </w:rPr>
-              <w:t xml:space="preserve">Obviously, you can build your own cloud… and many people do.  But, there is a reason why Jeff Bezos is the richest man in the world… and that is because Amazon is really </w:t>
+              <w:t>Obviously, you can build your own clou</w:t>
+            </w:r>
+            <w:r>
+              <w:rPr>
+                <w:rFonts w:ascii="Calibri" w:hAnsi="Calibri"/>
+              </w:rPr>
+              <w:t>d,</w:t>
+            </w:r>
+            <w:r>
+              <w:rPr>
+                <w:rFonts w:ascii="Calibri" w:hAnsi="Calibri"/>
+              </w:rPr>
+              <w:t xml:space="preserve"> and</w:t>
+            </w:r>
+            <w:r>
+              <w:rPr>
+                <w:rFonts w:ascii="Calibri" w:hAnsi="Calibri"/>
+              </w:rPr>
+              <w:t xml:space="preserve"> in fact</w:t>
+            </w:r>
+            <w:r>
+              <w:rPr>
+                <w:rFonts w:ascii="Calibri" w:hAnsi="Calibri"/>
+              </w:rPr>
+              <w:t xml:space="preserve"> many people do.  But</w:t>
+            </w:r>
+            <w:r>
+              <w:rPr>
+                <w:rFonts w:ascii="Calibri" w:hAnsi="Calibri"/>
+              </w:rPr>
+              <w:t xml:space="preserve"> </w:t>
+            </w:r>
+            <w:r>
+              <w:rPr>
+                <w:rFonts w:ascii="Calibri" w:hAnsi="Calibri"/>
+              </w:rPr>
+              <w:t>there</w:t>
+            </w:r>
+            <w:r>
+              <w:rPr>
+                <w:rFonts w:ascii="Calibri" w:hAnsi="Calibri"/>
+              </w:rPr>
+              <w:t>'</w:t>
+            </w:r>
+            <w:r>
+              <w:rPr>
+                <w:rFonts w:ascii="Calibri" w:hAnsi="Calibri"/>
+              </w:rPr>
+              <w:t xml:space="preserve">s a reason why </w:t>
+            </w:r>
+            <w:r>
+              <w:rPr>
+                <w:rFonts w:ascii="Calibri" w:hAnsi="Calibri"/>
+              </w:rPr>
+              <w:lastRenderedPageBreak/>
+              <w:t>Jeff Bezos is the richest man in the world</w:t>
+            </w:r>
+            <w:r>
+              <w:rPr>
+                <w:rFonts w:ascii="Calibri" w:hAnsi="Calibri"/>
+              </w:rPr>
+              <w:t xml:space="preserve"> </w:t>
+            </w:r>
+            <w:r>
+              <w:rPr>
+                <w:rFonts w:ascii="Calibri" w:hAnsi="Calibri"/>
+              </w:rPr>
+              <w:t xml:space="preserve">and that is because Amazon is really </w:t>
             </w:r>
             <w:proofErr w:type="spellStart"/>
             <w:proofErr w:type="gramStart"/>
@@ -1042,7 +1373,31 @@
               <w:rPr>
                 <w:rFonts w:ascii="Calibri" w:hAnsi="Calibri"/>
               </w:rPr>
-              <w:t xml:space="preserve">So, how do you hook to the cloud?  Well, there are </w:t>
+              <w:t xml:space="preserve">So, how do you hook </w:t>
+            </w:r>
+            <w:r>
+              <w:rPr>
+                <w:rFonts w:ascii="Calibri" w:hAnsi="Calibri"/>
+              </w:rPr>
+              <w:t xml:space="preserve">up </w:t>
+            </w:r>
+            <w:r>
+              <w:rPr>
+                <w:rFonts w:ascii="Calibri" w:hAnsi="Calibri"/>
+              </w:rPr>
+              <w:t>to the cloud?  Well, there</w:t>
+            </w:r>
+            <w:r>
+              <w:rPr>
+                <w:rFonts w:ascii="Calibri" w:hAnsi="Calibri"/>
+              </w:rPr>
+              <w:t>'s</w:t>
+            </w:r>
+            <w:r>
+              <w:rPr>
+                <w:rFonts w:ascii="Calibri" w:hAnsi="Calibri"/>
+              </w:rPr>
+              <w:t xml:space="preserve"> </w:t>
             </w:r>
             <w:proofErr w:type="gramStart"/>
             <w:r>
@@ -1070,7 +1425,79 @@
               <w:rPr>
                 <w:rFonts w:ascii="Calibri" w:hAnsi="Calibri"/>
               </w:rPr>
-              <w:t>. WICED supports all four of them.  I'll talk about each one briefly now and then dive into details of in chapters 7B through 7E.</w:t>
+              <w:t xml:space="preserve">. WICED </w:t>
+            </w:r>
+            <w:r>
+              <w:rPr>
+                <w:rFonts w:ascii="Calibri" w:hAnsi="Calibri"/>
+              </w:rPr>
+              <w:t xml:space="preserve">WiFi </w:t>
+            </w:r>
+            <w:r>
+              <w:rPr>
+                <w:rFonts w:ascii="Calibri" w:hAnsi="Calibri"/>
+              </w:rPr>
+              <w:t>supports all four of them</w:t>
+            </w:r>
+            <w:r>
+              <w:rPr>
+                <w:rFonts w:ascii="Calibri" w:hAnsi="Calibri"/>
+              </w:rPr>
+              <w:t xml:space="preserve"> and</w:t>
+            </w:r>
+            <w:r>
+              <w:rPr>
+                <w:rFonts w:ascii="Calibri" w:hAnsi="Calibri"/>
+              </w:rPr>
+              <w:t xml:space="preserve"> I'll talk about each one </w:t>
+            </w:r>
+            <w:r>
+              <w:rPr>
+                <w:rFonts w:ascii="Calibri" w:hAnsi="Calibri"/>
+              </w:rPr>
+              <w:t xml:space="preserve">of them </w:t>
+            </w:r>
+            <w:r>
+              <w:rPr>
+                <w:rFonts w:ascii="Calibri" w:hAnsi="Calibri"/>
+              </w:rPr>
+              <w:t xml:space="preserve">briefly now and then </w:t>
+            </w:r>
+            <w:r>
+              <w:rPr>
+                <w:rFonts w:ascii="Calibri" w:hAnsi="Calibri"/>
+              </w:rPr>
+              <w:t xml:space="preserve">we'll </w:t>
+            </w:r>
+            <w:r>
+              <w:rPr>
+                <w:rFonts w:ascii="Calibri" w:hAnsi="Calibri"/>
+              </w:rPr>
+              <w:t>dive into</w:t>
+            </w:r>
+            <w:r>
+              <w:rPr>
+                <w:rFonts w:ascii="Calibri" w:hAnsi="Calibri"/>
+              </w:rPr>
+              <w:t xml:space="preserve"> the</w:t>
+            </w:r>
+            <w:r>
+              <w:rPr>
+                <w:rFonts w:ascii="Calibri" w:hAnsi="Calibri"/>
+              </w:rPr>
+              <w:t xml:space="preserve"> details in chapters 7B through </w:t>
+            </w:r>
+            <w:r>
+              <w:rPr>
+                <w:rFonts w:ascii="Calibri" w:hAnsi="Calibri"/>
+              </w:rPr>
+              <w:t>the end</w:t>
+            </w:r>
+            <w:r>
+              <w:rPr>
+                <w:rFonts w:ascii="Calibri" w:hAnsi="Calibri"/>
+              </w:rPr>
+              <w:t>.</w:t>
             </w:r>
           </w:p>
         </w:tc>
@@ -1191,7 +1618,19 @@
               <w:rPr>
                 <w:rFonts w:ascii="Calibri" w:hAnsi="Calibri"/>
               </w:rPr>
-              <w:t>The original and most common Cloud protocol is HTTP, which stands for Hyper Text Transfer Protocol. It is a text-based protocol that operates over TCP sockets</w:t>
+              <w:t>The original and most common Cloud protocol is HTTP, which stands for Hyper Text Transfer Protocol. It</w:t>
+            </w:r>
+            <w:r>
+              <w:rPr>
+                <w:rFonts w:ascii="Calibri" w:hAnsi="Calibri"/>
+              </w:rPr>
+              <w:t>'</w:t>
+            </w:r>
+            <w:r>
+              <w:rPr>
+                <w:rFonts w:ascii="Calibri" w:hAnsi="Calibri"/>
+              </w:rPr>
+              <w:t>s a text-based protocol that operates over TCP sockets</w:t>
             </w:r>
             <w:r>
               <w:rPr>
@@ -1261,6 +1700,7 @@
                 <w:lang w:eastAsia="ja-JP"/>
               </w:rPr>
             </w:pPr>
+            <w:bookmarkStart w:id="2" w:name="_Hlk527465055"/>
             <w:r>
               <w:rPr>
                 <w:rFonts w:ascii="Calibri" w:hAnsi="Calibri"/>
@@ -1413,6 +1853,7 @@
               </w:rPr>
               <w:t>TRACE</w:t>
             </w:r>
+            <w:bookmarkEnd w:id="2"/>
           </w:p>
         </w:tc>
         <w:tc>
@@ -1429,22 +1870,55 @@
               <w:rPr>
                 <w:rFonts w:ascii="Calibri" w:hAnsi="Calibri"/>
               </w:rPr>
-              <w:t xml:space="preserve">It can perform 9 functions – also called methods or verbs - as shown here, but most of the time an IoT device will use "GET" to request data from the cloud </w:t>
-            </w:r>
-          </w:p>
-          <w:p>
-            <w:pPr>
-              <w:rPr>
-                <w:rFonts w:ascii="Calibri" w:hAnsi="Calibri"/>
-                <w:b/>
-                <w:u w:val="single"/>
-              </w:rPr>
-            </w:pPr>
-            <w:r>
-              <w:rPr>
-                <w:rFonts w:ascii="Calibri" w:hAnsi="Calibri"/>
-              </w:rPr>
-              <w:t>and "POST" to send data to the cloud.</w:t>
+              <w:t xml:space="preserve">It can perform 9 functions – also called methods or verbs - as shown here, but most of the time an IoT device will use </w:t>
+            </w:r>
+            <w:r>
+              <w:rPr>
+                <w:rFonts w:ascii="Calibri" w:hAnsi="Calibri"/>
+              </w:rPr>
+              <w:t xml:space="preserve">the </w:t>
+            </w:r>
+            <w:r>
+              <w:rPr>
+                <w:rFonts w:ascii="Calibri" w:hAnsi="Calibri"/>
+              </w:rPr>
+              <w:t xml:space="preserve">"GET" </w:t>
+            </w:r>
+            <w:r>
+              <w:rPr>
+                <w:rFonts w:ascii="Calibri" w:hAnsi="Calibri"/>
+              </w:rPr>
+              <w:t xml:space="preserve">method </w:t>
+            </w:r>
+            <w:r>
+              <w:rPr>
+                <w:rFonts w:ascii="Calibri" w:hAnsi="Calibri"/>
+              </w:rPr>
+              <w:t xml:space="preserve">to request data from the cloud and </w:t>
+            </w:r>
+            <w:r>
+              <w:rPr>
+                <w:rFonts w:ascii="Calibri" w:hAnsi="Calibri"/>
+              </w:rPr>
+              <w:t xml:space="preserve">the </w:t>
+            </w:r>
+            <w:r>
+              <w:rPr>
+                <w:rFonts w:ascii="Calibri" w:hAnsi="Calibri"/>
+              </w:rPr>
+              <w:t xml:space="preserve">"POST" </w:t>
+            </w:r>
+            <w:r>
+              <w:rPr>
+                <w:rFonts w:ascii="Calibri" w:hAnsi="Calibri"/>
+              </w:rPr>
+              <w:t xml:space="preserve">method </w:t>
+            </w:r>
+            <w:r>
+              <w:rPr>
+                <w:rFonts w:ascii="Calibri" w:hAnsi="Calibri"/>
+              </w:rPr>
+              <w:t>to send data to the cloud.</w:t>
             </w:r>
           </w:p>
         </w:tc>
@@ -1504,7 +1978,153 @@
               <w:rPr>
                 <w:rFonts w:ascii="Calibri" w:hAnsi="Calibri"/>
               </w:rPr>
-              <w:t>To use any of these commands, you open a TCP socket typically to port 80 – or port 443 for secure HTTP which is denoted as HTTPS – then you send a request, and the server sends a response. All HTTP communication is done this way – a client – which can be an IoT device, a web browser, etc. - sends a request and the server sends a response.</w:t>
+              <w:t xml:space="preserve">To use any of these commands, </w:t>
+            </w:r>
+            <w:r>
+              <w:rPr>
+                <w:rFonts w:ascii="Calibri" w:hAnsi="Calibri"/>
+              </w:rPr>
+              <w:t xml:space="preserve">the way it works is </w:t>
+            </w:r>
+            <w:r>
+              <w:rPr>
+                <w:rFonts w:ascii="Calibri" w:hAnsi="Calibri"/>
+              </w:rPr>
+              <w:t xml:space="preserve">you </w:t>
+            </w:r>
+            <w:proofErr w:type="gramStart"/>
+            <w:r>
+              <w:rPr>
+                <w:rFonts w:ascii="Calibri" w:hAnsi="Calibri"/>
+              </w:rPr>
+              <w:t xml:space="preserve">open </w:t>
+            </w:r>
+            <w:r>
+              <w:rPr>
+                <w:rFonts w:ascii="Calibri" w:hAnsi="Calibri"/>
+              </w:rPr>
+              <w:t>up</w:t>
+            </w:r>
+            <w:proofErr w:type="gramEnd"/>
+            <w:r>
+              <w:rPr>
+                <w:rFonts w:ascii="Calibri" w:hAnsi="Calibri"/>
+              </w:rPr>
+              <w:t xml:space="preserve"> </w:t>
+            </w:r>
+            <w:r>
+              <w:rPr>
+                <w:rFonts w:ascii="Calibri" w:hAnsi="Calibri"/>
+              </w:rPr>
+              <w:t>a TCP socket</w:t>
+            </w:r>
+            <w:r>
+              <w:rPr>
+                <w:rFonts w:ascii="Calibri" w:hAnsi="Calibri"/>
+              </w:rPr>
+              <w:t>,</w:t>
+            </w:r>
+            <w:r>
+              <w:rPr>
+                <w:rFonts w:ascii="Calibri" w:hAnsi="Calibri"/>
+              </w:rPr>
+              <w:t xml:space="preserve"> typically to port 80 – or </w:t>
+            </w:r>
+            <w:r>
+              <w:rPr>
+                <w:rFonts w:ascii="Calibri" w:hAnsi="Calibri"/>
+              </w:rPr>
+              <w:t xml:space="preserve">potentially to </w:t>
+            </w:r>
+            <w:r>
+              <w:rPr>
+                <w:rFonts w:ascii="Calibri" w:hAnsi="Calibri"/>
+              </w:rPr>
+              <w:t xml:space="preserve">port 443 for secure HTTP which is denoted as HTTPS – then you send a request, and </w:t>
+            </w:r>
+            <w:r>
+              <w:rPr>
+                <w:rFonts w:ascii="Calibri" w:hAnsi="Calibri"/>
+              </w:rPr>
+              <w:t xml:space="preserve">then </w:t>
+            </w:r>
+            <w:r>
+              <w:rPr>
+                <w:rFonts w:ascii="Calibri" w:hAnsi="Calibri"/>
+              </w:rPr>
+              <w:t>the server sends a response. All HTTP communication is done</w:t>
+            </w:r>
+            <w:r>
+              <w:rPr>
+                <w:rFonts w:ascii="Calibri" w:hAnsi="Calibri"/>
+              </w:rPr>
+              <w:t xml:space="preserve"> in</w:t>
+            </w:r>
+            <w:r>
+              <w:rPr>
+                <w:rFonts w:ascii="Calibri" w:hAnsi="Calibri"/>
+              </w:rPr>
+              <w:t xml:space="preserve"> this way – a client – which can be an IoT device</w:t>
+            </w:r>
+            <w:r>
+              <w:rPr>
+                <w:rFonts w:ascii="Calibri" w:hAnsi="Calibri"/>
+              </w:rPr>
+              <w:t xml:space="preserve"> or, as you've used a lot I'm sure, </w:t>
+            </w:r>
+            <w:r>
+              <w:rPr>
+                <w:rFonts w:ascii="Calibri" w:hAnsi="Calibri"/>
+              </w:rPr>
+              <w:t>a web browser</w:t>
+            </w:r>
+            <w:r>
+              <w:rPr>
+                <w:rFonts w:ascii="Calibri" w:hAnsi="Calibri"/>
+              </w:rPr>
+              <w:t xml:space="preserve"> </w:t>
+            </w:r>
+            <w:r>
+              <w:rPr>
+                <w:rFonts w:ascii="Calibri" w:hAnsi="Calibri"/>
+              </w:rPr>
+              <w:t xml:space="preserve">- sends a request </w:t>
+            </w:r>
+            <w:r>
+              <w:rPr>
+                <w:rFonts w:ascii="Calibri" w:hAnsi="Calibri"/>
+              </w:rPr>
+              <w:t xml:space="preserve">to the server </w:t>
+            </w:r>
+            <w:r>
+              <w:rPr>
+                <w:rFonts w:ascii="Calibri" w:hAnsi="Calibri"/>
+              </w:rPr>
+              <w:t>and the</w:t>
+            </w:r>
+            <w:r>
+              <w:rPr>
+                <w:rFonts w:ascii="Calibri" w:hAnsi="Calibri"/>
+              </w:rPr>
+              <w:t>n the</w:t>
+            </w:r>
+            <w:r>
+              <w:rPr>
+                <w:rFonts w:ascii="Calibri" w:hAnsi="Calibri"/>
+              </w:rPr>
+              <w:t xml:space="preserve"> server </w:t>
+            </w:r>
+            <w:r>
+              <w:rPr>
+                <w:rFonts w:ascii="Calibri" w:hAnsi="Calibri"/>
+              </w:rPr>
+              <w:t>responds with a text-based response</w:t>
+            </w:r>
+            <w:r>
+              <w:rPr>
+                <w:rFonts w:ascii="Calibri" w:hAnsi="Calibri"/>
+              </w:rPr>
+              <w:t>.</w:t>
             </w:r>
           </w:p>
         </w:tc>
@@ -1565,7 +2185,31 @@
               <w:rPr>
                 <w:rFonts w:ascii="Calibri" w:hAnsi="Calibri"/>
               </w:rPr>
-              <w:t>The requests and responses are text-based strings that can contain various types of data such as HTML, JSON, JPEG images, and so on. I'll show you exactly what the requests and responses look like in the next set of videos.</w:t>
+              <w:t>The requests and responses are text-based strings that contain various types of data such as HTML, JSON, JPEG images, and so on</w:t>
+            </w:r>
+            <w:r>
+              <w:rPr>
+                <w:rFonts w:ascii="Calibri" w:hAnsi="Calibri"/>
+              </w:rPr>
+              <w:t>, and</w:t>
+            </w:r>
+            <w:r>
+              <w:rPr>
+                <w:rFonts w:ascii="Calibri" w:hAnsi="Calibri"/>
+              </w:rPr>
+              <w:t xml:space="preserve"> I'll show you exactly what the requests and </w:t>
+            </w:r>
+            <w:r>
+              <w:rPr>
+                <w:rFonts w:ascii="Calibri" w:hAnsi="Calibri"/>
+              </w:rPr>
+              <w:t xml:space="preserve">the </w:t>
+            </w:r>
+            <w:r>
+              <w:rPr>
+                <w:rFonts w:ascii="Calibri" w:hAnsi="Calibri"/>
+              </w:rPr>
+              <w:t>responses look like in the next set of videos.</w:t>
             </w:r>
           </w:p>
         </w:tc>
@@ -1626,14 +2270,140 @@
               <w:rPr>
                 <w:rFonts w:ascii="Calibri" w:hAnsi="Calibri"/>
               </w:rPr>
-              <w:t xml:space="preserve">It is possible (and common) to build IoT devices that use HTTP to "POST" and "PUT" data to/from the Cloud. However, HTTP has a lot of overhead, so it is slowly being displaced by other protocols that are more suited to IoT.  The reason that HTTP is so wide spread is that it was the original “cloud” protocol and there is a significant amount of infrastructure build up </w:t>
+              <w:t>It</w:t>
+            </w:r>
+            <w:r>
+              <w:rPr>
+                <w:rFonts w:ascii="Calibri" w:hAnsi="Calibri"/>
+              </w:rPr>
+              <w:t>'</w:t>
+            </w:r>
+            <w:r>
+              <w:rPr>
+                <w:rFonts w:ascii="Calibri" w:hAnsi="Calibri"/>
+              </w:rPr>
+              <w:t xml:space="preserve">s possible </w:t>
+            </w:r>
+            <w:r>
+              <w:rPr>
+                <w:rFonts w:ascii="Calibri" w:hAnsi="Calibri"/>
+              </w:rPr>
+              <w:t xml:space="preserve">- </w:t>
+            </w:r>
+            <w:r>
+              <w:rPr>
+                <w:rFonts w:ascii="Calibri" w:hAnsi="Calibri"/>
+              </w:rPr>
+              <w:t xml:space="preserve">and </w:t>
+            </w:r>
+            <w:r>
+              <w:rPr>
+                <w:rFonts w:ascii="Calibri" w:hAnsi="Calibri"/>
+              </w:rPr>
+              <w:t xml:space="preserve">actually very </w:t>
+            </w:r>
+            <w:r>
+              <w:rPr>
+                <w:rFonts w:ascii="Calibri" w:hAnsi="Calibri"/>
+              </w:rPr>
+              <w:t>common</w:t>
+            </w:r>
+            <w:r>
+              <w:rPr>
+                <w:rFonts w:ascii="Calibri" w:hAnsi="Calibri"/>
+              </w:rPr>
+              <w:t xml:space="preserve"> -</w:t>
+            </w:r>
+            <w:r>
+              <w:rPr>
+                <w:rFonts w:ascii="Calibri" w:hAnsi="Calibri"/>
+              </w:rPr>
+              <w:t xml:space="preserve"> to build IoT devices that use HTTP to "POST" and "PUT" data from the Cloud. However, HTTP has </w:t>
             </w:r>
             <w:r>
               <w:rPr>
                 <w:rFonts w:ascii="Calibri" w:hAnsi="Calibri"/>
               </w:rPr>
               <w:lastRenderedPageBreak/>
-              <w:t>around support it.</w:t>
+              <w:t>quite a bit</w:t>
+            </w:r>
+            <w:r>
+              <w:rPr>
+                <w:rFonts w:ascii="Calibri" w:hAnsi="Calibri"/>
+              </w:rPr>
+              <w:t xml:space="preserve"> of overhead, so i</w:t>
+            </w:r>
+            <w:r>
+              <w:rPr>
+                <w:rFonts w:ascii="Calibri" w:hAnsi="Calibri"/>
+              </w:rPr>
+              <w:t>t'</w:t>
+            </w:r>
+            <w:r>
+              <w:rPr>
+                <w:rFonts w:ascii="Calibri" w:hAnsi="Calibri"/>
+              </w:rPr>
+              <w:t xml:space="preserve">s slowly being displaced by other protocols that are more suited </w:t>
+            </w:r>
+            <w:r>
+              <w:rPr>
+                <w:rFonts w:ascii="Calibri" w:hAnsi="Calibri"/>
+              </w:rPr>
+              <w:t>for use in the</w:t>
+            </w:r>
+            <w:r>
+              <w:rPr>
+                <w:rFonts w:ascii="Calibri" w:hAnsi="Calibri"/>
+              </w:rPr>
+              <w:t xml:space="preserve"> IoT.  The reason that HTTP is so wide spread is it was the original </w:t>
+            </w:r>
+            <w:r>
+              <w:rPr>
+                <w:rFonts w:ascii="Calibri" w:hAnsi="Calibri"/>
+              </w:rPr>
+              <w:t>C</w:t>
+            </w:r>
+            <w:r>
+              <w:rPr>
+                <w:rFonts w:ascii="Calibri" w:hAnsi="Calibri"/>
+              </w:rPr>
+              <w:t>loud protocol and there</w:t>
+            </w:r>
+            <w:r>
+              <w:rPr>
+                <w:rFonts w:ascii="Calibri" w:hAnsi="Calibri"/>
+              </w:rPr>
+              <w:t>'</w:t>
+            </w:r>
+            <w:r>
+              <w:rPr>
+                <w:rFonts w:ascii="Calibri" w:hAnsi="Calibri"/>
+              </w:rPr>
+              <w:t xml:space="preserve">s a significant amount of infrastructure build up around </w:t>
+            </w:r>
+            <w:r>
+              <w:rPr>
+                <w:rFonts w:ascii="Calibri" w:hAnsi="Calibri"/>
+              </w:rPr>
+              <w:t xml:space="preserve">it that </w:t>
+            </w:r>
+            <w:r>
+              <w:rPr>
+                <w:rFonts w:ascii="Calibri" w:hAnsi="Calibri"/>
+              </w:rPr>
+              <w:t>support</w:t>
+            </w:r>
+            <w:r>
+              <w:rPr>
+                <w:rFonts w:ascii="Calibri" w:hAnsi="Calibri"/>
+              </w:rPr>
+              <w:t>s</w:t>
+            </w:r>
+            <w:r>
+              <w:rPr>
+                <w:rFonts w:ascii="Calibri" w:hAnsi="Calibri"/>
+              </w:rPr>
+              <w:t xml:space="preserve"> it.</w:t>
             </w:r>
           </w:p>
         </w:tc>
@@ -1740,7 +2510,19 @@
               <w:rPr>
                 <w:rFonts w:ascii="Calibri" w:hAnsi="Calibri"/>
               </w:rPr>
-              <w:t xml:space="preserve">The second protocol I'll talk about is MQTT, which stands for Message Queueing Telemetry Transport. It is a lightweight protocol that allows </w:t>
+              <w:t>The second protocol I'll talk about is MQTT, which stands for Message Queueing Telemetry Transport. It</w:t>
+            </w:r>
+            <w:r>
+              <w:rPr>
+                <w:rFonts w:ascii="Calibri" w:hAnsi="Calibri"/>
+              </w:rPr>
+              <w:t>'</w:t>
+            </w:r>
+            <w:r>
+              <w:rPr>
+                <w:rFonts w:ascii="Calibri" w:hAnsi="Calibri"/>
+              </w:rPr>
+              <w:t xml:space="preserve">s a lightweight protocol that allows </w:t>
             </w:r>
             <w:r>
               <w:t xml:space="preserve">a device </w:t>
@@ -1773,7 +2555,19 @@
               <w:t>Message Broker</w:t>
             </w:r>
             <w:r>
-              <w:t xml:space="preserve">.  The Message Broker will then relay the message to all devices that are </w:t>
+              <w:t>.  The Message Broker will then relay the message</w:t>
+            </w:r>
+            <w:r>
+              <w:t>s</w:t>
+            </w:r>
+            <w:r>
+              <w:t xml:space="preserve"> to all </w:t>
+            </w:r>
+            <w:r>
+              <w:t xml:space="preserve">of </w:t>
+            </w:r>
+            <w:r>
+              <w:t xml:space="preserve">devices that are </w:t>
             </w:r>
             <w:r>
               <w:rPr>
@@ -1835,7 +2629,37 @@
           </w:tcPr>
           <w:p>
             <w:r>
-              <w:t>MQTT doesn't dictate the message format, but the de-facto standard is JSON, which we discussed back in chapter 4. Don't worry – you'll get lots of practice using JSON coming up.</w:t>
+              <w:t xml:space="preserve">MQTT doesn't dictate the message format, but the de-facto standard </w:t>
+            </w:r>
+            <w:r>
+              <w:t xml:space="preserve">for MQTT messages </w:t>
+            </w:r>
+            <w:r>
+              <w:t>is JSON</w:t>
+            </w:r>
+            <w:r>
+              <w:t xml:space="preserve"> </w:t>
+            </w:r>
+            <w:r>
+              <w:t>which</w:t>
+            </w:r>
+            <w:r>
+              <w:t xml:space="preserve"> – remember -</w:t>
+            </w:r>
+            <w:r>
+              <w:t xml:space="preserve"> we discussed back in chapter 4. Don't worry – </w:t>
+            </w:r>
+            <w:r>
+              <w:t>I'm going to give you</w:t>
+            </w:r>
+            <w:r>
+              <w:t xml:space="preserve"> lots of practice using JSON coming up</w:t>
+            </w:r>
+            <w:r>
+              <w:t xml:space="preserve"> in a later video</w:t>
+            </w:r>
+            <w:r>
+              <w:t>.</w:t>
             </w:r>
           </w:p>
         </w:tc>
@@ -1904,7 +2728,39 @@
                 <w:szCs w:val="24"/>
                 <w:lang w:eastAsia="ja-JP"/>
               </w:rPr>
-              <w:t>Would be good to show a box in the middle with the word Broker. Inside the box would be the word Topic. There would two other boxes that say Publisher and Subscriber. The Publisher would have an arrow pointing to the Broker and the Subscriber would have an arrow pointing from the broker. Animations should show how a message starts at the publisher, goes to the Broker, and then gets forwarded to the Subscriber.</w:t>
+              <w:t xml:space="preserve">Would be good to show a box in the middle with the word Broker. Inside the box would be the word Topic. There would two other boxes that say Publisher and Subscriber. The Publisher would have an arrow pointing to the Broker and the Subscriber would have an arrow pointing from the </w:t>
+            </w:r>
+            <w:r>
+              <w:rPr>
+                <w:rFonts w:ascii="Calibri" w:hAnsi="Calibri"/>
+                <w:szCs w:val="24"/>
+                <w:lang w:eastAsia="ja-JP"/>
+              </w:rPr>
+              <w:t>B</w:t>
+            </w:r>
+            <w:r>
+              <w:rPr>
+                <w:rFonts w:ascii="Calibri" w:hAnsi="Calibri"/>
+                <w:szCs w:val="24"/>
+                <w:lang w:eastAsia="ja-JP"/>
+              </w:rPr>
+              <w:t xml:space="preserve">roker. Animations should show how a message starts at the </w:t>
+            </w:r>
+            <w:r>
+              <w:rPr>
+                <w:rFonts w:ascii="Calibri" w:hAnsi="Calibri"/>
+                <w:szCs w:val="24"/>
+                <w:lang w:eastAsia="ja-JP"/>
+              </w:rPr>
+              <w:t>P</w:t>
+            </w:r>
+            <w:r>
+              <w:rPr>
+                <w:rFonts w:ascii="Calibri" w:hAnsi="Calibri"/>
+                <w:szCs w:val="24"/>
+                <w:lang w:eastAsia="ja-JP"/>
+              </w:rPr>
+              <w:t>ublisher, goes to the Broker, and then gets forwarded to the Subscriber.</w:t>
             </w:r>
           </w:p>
         </w:tc>
@@ -1923,7 +2779,13 @@
               <w:t>Topic</w:t>
             </w:r>
             <w:r>
-              <w:t xml:space="preserve"> is just the name of a message queue on the broker such as </w:t>
+              <w:t xml:space="preserve"> is just the name of a message queue on the </w:t>
+            </w:r>
+            <w:r>
+              <w:t>B</w:t>
+            </w:r>
+            <w:r>
+              <w:t xml:space="preserve">roker such as </w:t>
             </w:r>
             <w:proofErr w:type="spellStart"/>
             <w:r>
@@ -1939,7 +2801,21 @@
             </w:r>
             <w:proofErr w:type="spellEnd"/>
             <w:r>
-              <w:t>/temperature. The name can be just about anything you want but by convention, hierarchy is denoted by slashes in the name.</w:t>
+              <w:t xml:space="preserve">/temperature. The name can be just about anything you want but by convention, </w:t>
+            </w:r>
+            <w:r>
+              <w:t xml:space="preserve">hierarchical names are commonly </w:t>
+            </w:r>
+            <w:proofErr w:type="gramStart"/>
+            <w:r>
+              <w:t>used</w:t>
+            </w:r>
+            <w:proofErr w:type="gramEnd"/>
+            <w:r>
+              <w:t xml:space="preserve"> and they're</w:t>
+            </w:r>
+            <w:r>
+              <w:t xml:space="preserve"> denoted by slashes in the name.</w:t>
             </w:r>
           </w:p>
           <w:p>
@@ -1957,7 +2833,19 @@
               <w:t>Publishing</w:t>
             </w:r>
             <w:r>
-              <w:t xml:space="preserve"> is the process by which a client sends a message to a specific topic on a message broker.</w:t>
+              <w:t xml:space="preserve"> is the process by which </w:t>
+            </w:r>
+            <w:r>
+              <w:t>the</w:t>
+            </w:r>
+            <w:r>
+              <w:t xml:space="preserve"> client sends a message to a specific </w:t>
+            </w:r>
+            <w:r>
+              <w:t>T</w:t>
+            </w:r>
+            <w:r>
+              <w:t>opic on a message broker.</w:t>
             </w:r>
           </w:p>
           <w:p/>
@@ -1972,7 +2860,48 @@
               <w:t>Subscription</w:t>
             </w:r>
             <w:r>
-              <w:t xml:space="preserve"> is a request by a device to have all messages Published to a specific topic related to the client.</w:t>
+              <w:t xml:space="preserve"> is </w:t>
+            </w:r>
+            <w:r>
+              <w:t xml:space="preserve">just </w:t>
+            </w:r>
+            <w:r>
+              <w:t xml:space="preserve">a request by a device to have </w:t>
+            </w:r>
+            <w:proofErr w:type="gramStart"/>
+            <w:r>
+              <w:t xml:space="preserve">all </w:t>
+            </w:r>
+            <w:r>
+              <w:t>of</w:t>
+            </w:r>
+            <w:proofErr w:type="gramEnd"/>
+            <w:r>
+              <w:t xml:space="preserve"> the </w:t>
+            </w:r>
+            <w:r>
+              <w:t xml:space="preserve">messages Published to a specific </w:t>
+            </w:r>
+            <w:r>
+              <w:t>T</w:t>
+            </w:r>
+            <w:r>
+              <w:t>opic rela</w:t>
+            </w:r>
+            <w:r>
+              <w:t>yed</w:t>
+            </w:r>
+            <w:r>
+              <w:t xml:space="preserve"> to th</w:t>
+            </w:r>
+            <w:r>
+              <w:t>at</w:t>
+            </w:r>
+            <w:r>
+              <w:t xml:space="preserve"> client</w:t>
+            </w:r>
+            <w:r>
+              <w:t xml:space="preserve"> which is subscribed to the Topic.</w:t>
             </w:r>
           </w:p>
         </w:tc>
@@ -2011,23 +2940,6 @@
           </w:tcPr>
           <w:p>
             <w:pPr>
-              <w:rPr>
-                <w:rFonts w:ascii="Calibri" w:hAnsi="Calibri"/>
-                <w:szCs w:val="24"/>
-                <w:lang w:eastAsia="ja-JP"/>
-              </w:rPr>
-            </w:pPr>
-            <w:r>
-              <w:rPr>
-                <w:rFonts w:ascii="Calibri" w:hAnsi="Calibri"/>
-                <w:szCs w:val="24"/>
-                <w:lang w:eastAsia="ja-JP"/>
-              </w:rPr>
-              <w:t>TEXT ON SCREEN:</w:t>
-            </w:r>
-          </w:p>
-          <w:p>
-            <w:pPr>
               <w:ind w:left="720"/>
               <w:rPr>
                 <w:rFonts w:ascii="Calibri" w:hAnsi="Calibri"/>
@@ -2036,15 +2948,6 @@
                 <w:lang w:eastAsia="ja-JP"/>
               </w:rPr>
             </w:pPr>
-            <w:r>
-              <w:rPr>
-                <w:rFonts w:ascii="Calibri" w:hAnsi="Calibri"/>
-                <w:color w:val="FF0000"/>
-                <w:szCs w:val="24"/>
-                <w:lang w:eastAsia="ja-JP"/>
-              </w:rPr>
-              <w:t>XXXXXX</w:t>
-            </w:r>
           </w:p>
         </w:tc>
         <w:tc>
@@ -2079,6 +2982,7 @@
               <w:rPr>
                 <w:rFonts w:ascii="Times New Roman" w:hAnsi="Times New Roman"/>
               </w:rPr>
+              <w:lastRenderedPageBreak/>
               <w:t>1</w:t>
             </w:r>
             <w:r>
@@ -2197,7 +3101,19 @@
               <w:rPr>
                 <w:rFonts w:ascii="Calibri" w:hAnsi="Calibri"/>
               </w:rPr>
-              <w:t>MQTT provides 3 levels of Quality of Service or QOS. They are:</w:t>
+              <w:t>MQTT provides 3 levels of Quality of Service</w:t>
+            </w:r>
+            <w:r>
+              <w:rPr>
+                <w:rFonts w:ascii="Calibri" w:hAnsi="Calibri"/>
+              </w:rPr>
+              <w:t xml:space="preserve">, commonly known as </w:t>
+            </w:r>
+            <w:r>
+              <w:rPr>
+                <w:rFonts w:ascii="Calibri" w:hAnsi="Calibri"/>
+              </w:rPr>
+              <w:t>QOS. They are:</w:t>
             </w:r>
           </w:p>
           <w:p>
@@ -2218,6 +3134,9 @@
             <w:r>
               <w:t>Level 0 which is at most once, meaning messages are delivered once or possibly not delivered</w:t>
             </w:r>
+            <w:r>
+              <w:t xml:space="preserve"> at all.</w:t>
+            </w:r>
           </w:p>
           <w:p>
             <w:pPr>
@@ -2228,11 +3147,28 @@
               </w:numPr>
             </w:pPr>
             <w:r>
-              <w:t xml:space="preserve">Level 1 which is at least once, meaning messages are certain to be delivered, </w:t>
-            </w:r>
-            <w:r>
-              <w:lastRenderedPageBreak/>
-              <w:t>but may be send multiple times</w:t>
+              <w:t xml:space="preserve">Level 1 is at least once, meaning </w:t>
+            </w:r>
+            <w:r>
+              <w:t xml:space="preserve">the </w:t>
+            </w:r>
+            <w:r>
+              <w:t xml:space="preserve">messages are certain to be delivered, but may be </w:t>
+            </w:r>
+            <w:r>
+              <w:t xml:space="preserve">possibly </w:t>
+            </w:r>
+            <w:r>
+              <w:t>sen</w:t>
+            </w:r>
+            <w:r>
+              <w:t>t</w:t>
+            </w:r>
+            <w:r>
+              <w:t xml:space="preserve"> multiple times</w:t>
+            </w:r>
+            <w:r>
+              <w:t>.</w:t>
             </w:r>
           </w:p>
           <w:p>
@@ -2244,7 +3180,16 @@
               </w:numPr>
             </w:pPr>
             <w:r>
-              <w:t>Level 2 which is exactly once, meaning every message will be delivered exactly one time</w:t>
+              <w:t xml:space="preserve">Level 2 </w:t>
+            </w:r>
+            <w:r>
+              <w:t>means</w:t>
+            </w:r>
+            <w:r>
+              <w:t xml:space="preserve"> exactly once, meaning every message will be delivered exactly one time</w:t>
+            </w:r>
+            <w:r>
+              <w:t>.</w:t>
             </w:r>
           </w:p>
         </w:tc>
@@ -2267,7 +3212,6 @@
               <w:rPr>
                 <w:rFonts w:ascii="Times New Roman" w:hAnsi="Times New Roman"/>
               </w:rPr>
-              <w:lastRenderedPageBreak/>
               <w:t>1</w:t>
             </w:r>
             <w:r>
@@ -2290,16 +3234,6 @@
                 <w:lang w:eastAsia="ja-JP"/>
               </w:rPr>
             </w:pPr>
-            <w:r>
-              <w:rPr>
-                <w:rFonts w:ascii="Calibri" w:hAnsi="Calibri"/>
-                <w:szCs w:val="24"/>
-                <w:lang w:eastAsia="ja-JP"/>
-              </w:rPr>
-              <w:t>TEXT ON SCREEN</w:t>
-            </w:r>
-            <w:bookmarkStart w:id="1" w:name="_GoBack"/>
-            <w:bookmarkEnd w:id="1"/>
           </w:p>
         </w:tc>
         <w:tc>
@@ -2316,7 +3250,43 @@
               <w:rPr>
                 <w:rFonts w:ascii="Calibri" w:hAnsi="Calibri"/>
               </w:rPr>
-              <w:t xml:space="preserve">Where HTTP is a one to one relationship protocol, a client talks to a server.  MQQT is a many to many </w:t>
+              <w:t>Where HTTP is a one to one relationship protocol</w:t>
+            </w:r>
+            <w:r>
+              <w:rPr>
+                <w:rFonts w:ascii="Calibri" w:hAnsi="Calibri"/>
+              </w:rPr>
+              <w:t xml:space="preserve"> - </w:t>
+            </w:r>
+            <w:r>
+              <w:rPr>
+                <w:rFonts w:ascii="Calibri" w:hAnsi="Calibri"/>
+              </w:rPr>
+              <w:t>a client talks to a server.  MQ</w:t>
+            </w:r>
+            <w:r>
+              <w:rPr>
+                <w:rFonts w:ascii="Calibri" w:hAnsi="Calibri"/>
+              </w:rPr>
+              <w:t>T</w:t>
+            </w:r>
+            <w:r>
+              <w:rPr>
+                <w:rFonts w:ascii="Calibri" w:hAnsi="Calibri"/>
+              </w:rPr>
+              <w:t xml:space="preserve">T </w:t>
+            </w:r>
+            <w:r>
+              <w:rPr>
+                <w:rFonts w:ascii="Calibri" w:hAnsi="Calibri"/>
+              </w:rPr>
+              <w:t xml:space="preserve">on the other hand </w:t>
+            </w:r>
+            <w:r>
+              <w:rPr>
+                <w:rFonts w:ascii="Calibri" w:hAnsi="Calibri"/>
+              </w:rPr>
+              <w:t xml:space="preserve">is a many to many </w:t>
             </w:r>
             <w:proofErr w:type="gramStart"/>
             <w:r>
@@ -2330,19 +3300,54 @@
               <w:rPr>
                 <w:rFonts w:ascii="Calibri" w:hAnsi="Calibri"/>
               </w:rPr>
-              <w:t xml:space="preserve"> which gives you all kinds of interesting options to build systems.</w:t>
-            </w:r>
-          </w:p>
-          <w:p>
-            <w:pPr>
-              <w:rPr>
-                <w:rFonts w:ascii="Calibri" w:hAnsi="Calibri"/>
-              </w:rPr>
-            </w:pPr>
-          </w:p>
-          <w:p>
-            <w:r>
-              <w:t>As with HTTP, MQTT supports both non-secure as well as secure connections, but on port 1883 and 8883 respectively</w:t>
+              <w:t xml:space="preserve"> which gives you all kinds of interesting options to build </w:t>
+            </w:r>
+            <w:r>
+              <w:rPr>
+                <w:rFonts w:ascii="Calibri" w:hAnsi="Calibri"/>
+              </w:rPr>
+              <w:t xml:space="preserve">your IoT </w:t>
+            </w:r>
+            <w:r>
+              <w:rPr>
+                <w:rFonts w:ascii="Calibri" w:hAnsi="Calibri"/>
+              </w:rPr>
+              <w:t>systems.</w:t>
+            </w:r>
+          </w:p>
+          <w:p>
+            <w:pPr>
+              <w:rPr>
+                <w:rFonts w:ascii="Calibri" w:hAnsi="Calibri"/>
+              </w:rPr>
+            </w:pPr>
+          </w:p>
+          <w:p>
+            <w:r>
+              <w:t xml:space="preserve">As with HTTP, MQTT supports non-secure as well as secure connections, but </w:t>
+            </w:r>
+            <w:r>
+              <w:t xml:space="preserve">instead of 80 and 443 it provides them on </w:t>
+            </w:r>
+            <w:r>
+              <w:t>1883 and 8883 respectively</w:t>
+            </w:r>
+            <w:r>
+              <w:t>.</w:t>
+            </w:r>
+          </w:p>
+          <w:p/>
+          <w:p>
+            <w:r>
+              <w:t xml:space="preserve">There are a bunch of cloud providers that support MQTT including Amazon AWS as well as IBM </w:t>
+            </w:r>
+            <w:proofErr w:type="spellStart"/>
+            <w:r>
+              <w:t>BlueMix</w:t>
+            </w:r>
+            <w:proofErr w:type="spellEnd"/>
+            <w:r>
+              <w:t>.</w:t>
             </w:r>
           </w:p>
         </w:tc>
@@ -2465,7 +3470,13 @@
               <w:t>binary</w:t>
             </w:r>
             <w:r>
-              <w:t xml:space="preserve"> application layer protocol designed to efficiently support a wide variety of messaging applications and communication patterns. It provides flow controlled, message-oriented communication with message-delivery guarantees like MQTT such as </w:t>
+              <w:t xml:space="preserve"> application layer protocol designed to support a wide variety of messaging applications and communication patterns. It provides flow controlled, message-oriented communication with message-delivery guarantees </w:t>
+            </w:r>
+            <w:r>
+              <w:t xml:space="preserve">just </w:t>
+            </w:r>
+            <w:r>
+              <w:t xml:space="preserve">like MQTT such as </w:t>
             </w:r>
             <w:r>
               <w:rPr>
@@ -2495,7 +3506,13 @@
               <w:t>exactly-once</w:t>
             </w:r>
             <w:r>
-              <w:t xml:space="preserve">. It also provides authentication and encryption based on </w:t>
+              <w:t>. It also provides</w:t>
+            </w:r>
+            <w:r>
+              <w:t xml:space="preserve"> for</w:t>
+            </w:r>
+            <w:r>
+              <w:t xml:space="preserve"> authentication and encryption based on </w:t>
             </w:r>
             <w:hyperlink r:id="rId9" w:tooltip="Simple Authentication and Security Layer" w:history="1">
               <w:r>
@@ -2515,6 +3532,9 @@
             </w:r>
             <w:r>
               <w:t xml:space="preserve"> </w:t>
+            </w:r>
+            <w:r>
+              <w:t>The Wikipedia article on AMQP is outstanding.</w:t>
             </w:r>
           </w:p>
         </w:tc>
@@ -2553,6 +3573,99 @@
                 <w:lang w:eastAsia="ja-JP"/>
               </w:rPr>
             </w:pPr>
+            <w:r>
+              <w:rPr>
+                <w:rFonts w:ascii="Calibri" w:hAnsi="Calibri"/>
+                <w:szCs w:val="24"/>
+                <w:lang w:eastAsia="ja-JP"/>
+              </w:rPr>
+              <w:t>TEXT ON SCREEN:</w:t>
+            </w:r>
+          </w:p>
+          <w:p>
+            <w:pPr>
+              <w:numPr>
+                <w:ilvl w:val="0"/>
+                <w:numId w:val="20"/>
+              </w:numPr>
+              <w:rPr>
+                <w:rFonts w:ascii="Calibri" w:hAnsi="Calibri"/>
+                <w:szCs w:val="24"/>
+                <w:lang w:eastAsia="ja-JP"/>
+              </w:rPr>
+            </w:pPr>
+            <w:r>
+              <w:rPr>
+                <w:rFonts w:ascii="Calibri" w:hAnsi="Calibri"/>
+                <w:szCs w:val="24"/>
+                <w:lang w:eastAsia="ja-JP"/>
+              </w:rPr>
+              <w:t>Type System</w:t>
+            </w:r>
+          </w:p>
+          <w:p>
+            <w:pPr>
+              <w:numPr>
+                <w:ilvl w:val="0"/>
+                <w:numId w:val="20"/>
+              </w:numPr>
+              <w:rPr>
+                <w:rFonts w:ascii="Calibri" w:hAnsi="Calibri"/>
+                <w:szCs w:val="24"/>
+                <w:lang w:eastAsia="ja-JP"/>
+              </w:rPr>
+            </w:pPr>
+            <w:r>
+              <w:rPr>
+                <w:rFonts w:ascii="Calibri" w:hAnsi="Calibri"/>
+                <w:szCs w:val="24"/>
+                <w:lang w:eastAsia="ja-JP"/>
+              </w:rPr>
+              <w:t>Symmetric Asynchronous Protocol</w:t>
+            </w:r>
+          </w:p>
+          <w:p>
+            <w:pPr>
+              <w:numPr>
+                <w:ilvl w:val="0"/>
+                <w:numId w:val="20"/>
+              </w:numPr>
+              <w:rPr>
+                <w:rFonts w:ascii="Calibri" w:hAnsi="Calibri"/>
+                <w:szCs w:val="24"/>
+                <w:lang w:eastAsia="ja-JP"/>
+              </w:rPr>
+            </w:pPr>
+            <w:r>
+              <w:rPr>
+                <w:rFonts w:ascii="Calibri" w:hAnsi="Calibri"/>
+                <w:szCs w:val="24"/>
+                <w:lang w:eastAsia="ja-JP"/>
+              </w:rPr>
+              <w:t>Standard, Extensible Message Format</w:t>
+            </w:r>
+          </w:p>
+          <w:p>
+            <w:pPr>
+              <w:numPr>
+                <w:ilvl w:val="0"/>
+                <w:numId w:val="20"/>
+              </w:numPr>
+              <w:rPr>
+                <w:rFonts w:ascii="Calibri" w:hAnsi="Calibri"/>
+                <w:szCs w:val="24"/>
+                <w:lang w:eastAsia="ja-JP"/>
+              </w:rPr>
+            </w:pPr>
+            <w:r>
+              <w:rPr>
+                <w:rFonts w:ascii="Calibri" w:hAnsi="Calibri"/>
+                <w:szCs w:val="24"/>
+                <w:lang w:eastAsia="ja-JP"/>
+              </w:rPr>
+              <w:lastRenderedPageBreak/>
+              <w:t>Standard, Extensible Messaging Capabilities</w:t>
+            </w:r>
           </w:p>
         </w:tc>
         <w:tc>
@@ -2561,6 +3674,7 @@
           </w:tcPr>
           <w:p>
             <w:r>
+              <w:lastRenderedPageBreak/>
               <w:t>The AMQP specification is defined in several layers: (</w:t>
             </w:r>
             <w:proofErr w:type="spellStart"/>
@@ -2569,7 +3683,11 @@
             </w:r>
             <w:proofErr w:type="spellEnd"/>
             <w:r>
-              <w:t>) a type system, (ii) a symmetric, asynchronous protocol for the transfer of messages from one process to another, (iii) a standard, extensible message format and (iv) a set of standardized but extensible 'messaging capabilities.'</w:t>
+              <w:t xml:space="preserve">) a type system, (ii) a symmetric, asynchronous protocol for the transfer of messages from one process to another, (iii) a standard, extensible message format and (iv) a set of standardized but extensible 'messaging </w:t>
+            </w:r>
+            <w:r>
+              <w:lastRenderedPageBreak/>
+              <w:t>capabilities.'</w:t>
             </w:r>
           </w:p>
           <w:p/>
@@ -2603,6 +3721,7 @@
               <w:rPr>
                 <w:rFonts w:ascii="Times New Roman" w:hAnsi="Times New Roman"/>
               </w:rPr>
+              <w:lastRenderedPageBreak/>
               <w:t>2</w:t>
             </w:r>
             <w:r>
@@ -2699,16 +3818,32 @@
               <w:rPr>
                 <w:rFonts w:ascii="Calibri" w:hAnsi="Calibri"/>
               </w:rPr>
-              <w:t xml:space="preserve">, which stands for Constrained Application Protocol.  What is it with these people and the acronyms?  Seriously… </w:t>
-            </w:r>
-            <w:proofErr w:type="gramStart"/>
-            <w:r>
-              <w:rPr>
-                <w:rFonts w:ascii="Calibri" w:hAnsi="Calibri"/>
-              </w:rPr>
-              <w:t>Anyway .</w:t>
-            </w:r>
-            <w:proofErr w:type="gramEnd"/>
+              <w:t xml:space="preserve">, which stands for Constrained Application Protocol.  What is it with these people and </w:t>
+            </w:r>
+            <w:r>
+              <w:rPr>
+                <w:rFonts w:ascii="Calibri" w:hAnsi="Calibri"/>
+              </w:rPr>
+              <w:t xml:space="preserve">all </w:t>
+            </w:r>
+            <w:r>
+              <w:rPr>
+                <w:rFonts w:ascii="Calibri" w:hAnsi="Calibri"/>
+              </w:rPr>
+              <w:t>the acronyms?  Seriously</w:t>
+            </w:r>
+            <w:r>
+              <w:rPr>
+                <w:rFonts w:ascii="Calibri" w:hAnsi="Calibri"/>
+              </w:rPr>
+              <w:t xml:space="preserve">, are they driving you crazy? I certainly am. </w:t>
+            </w:r>
+            <w:r>
+              <w:rPr>
+                <w:rFonts w:ascii="Calibri" w:hAnsi="Calibri"/>
+              </w:rPr>
+              <w:t>Anyway.</w:t>
+            </w:r>
           </w:p>
           <w:p>
             <w:pPr>
@@ -2724,11 +3859,7 @@
             </w:r>
             <w:proofErr w:type="spellEnd"/>
             <w:r>
-              <w:t xml:space="preserve"> makes use of two message types, requests and responses, using a simple, binary, base header format. The base header may be followed </w:t>
-            </w:r>
-            <w:r>
-              <w:lastRenderedPageBreak/>
-              <w:t xml:space="preserve">by options in an optimized Type-Length-Value format. Unlike the previous protocols, </w:t>
+              <w:t xml:space="preserve"> makes use of two message types, requests and responses, using a simple, binary, base header format. The base header may be followed by options in an optimized Type-Length-Value format. Unlike the previous protocols, </w:t>
             </w:r>
             <w:proofErr w:type="spellStart"/>
             <w:r>
@@ -2736,7 +3867,7 @@
             </w:r>
             <w:proofErr w:type="spellEnd"/>
             <w:r>
-              <w:t xml:space="preserve"> is typically built on UDP and optionally to </w:t>
+              <w:t xml:space="preserve"> is typically built on UDP and optionally </w:t>
             </w:r>
             <w:hyperlink r:id="rId11" w:tooltip="DTLS" w:history="1">
               <w:r>
@@ -2744,7 +3875,13 @@
               </w:r>
             </w:hyperlink>
             <w:r>
-              <w:t xml:space="preserve"> (remember secure UDP).</w:t>
+              <w:t xml:space="preserve"> (remember</w:t>
+            </w:r>
+            <w:r>
+              <w:t xml:space="preserve">, DTLS is </w:t>
+            </w:r>
+            <w:r>
+              <w:t>secure UDP).</w:t>
             </w:r>
           </w:p>
         </w:tc>
@@ -2767,7 +3904,6 @@
               <w:rPr>
                 <w:rFonts w:ascii="Times New Roman" w:hAnsi="Times New Roman"/>
               </w:rPr>
-              <w:lastRenderedPageBreak/>
               <w:t>2</w:t>
             </w:r>
             <w:r>
@@ -2798,13 +3934,37 @@
           </w:tcPr>
           <w:p>
             <w:r>
-              <w:t>Any bytes after the headers in the packet are considered the message body, if any. The length of the message body is implied by the datagram length. When bound to UDP the entire message MUST fit within a single datagram.</w:t>
+              <w:t xml:space="preserve">Any bytes after the header in the packet are considered the message body, if </w:t>
+            </w:r>
+            <w:r>
+              <w:t xml:space="preserve">there is going to be </w:t>
+            </w:r>
+            <w:r>
+              <w:t xml:space="preserve">any. The length of the message body is implied by the </w:t>
+            </w:r>
+            <w:r>
+              <w:t xml:space="preserve">length of the UDP </w:t>
+            </w:r>
+            <w:r>
+              <w:t>datagram. When bound to UDP the entire message MUST fit within a single datagram.</w:t>
             </w:r>
           </w:p>
           <w:p/>
           <w:p>
             <w:r>
-              <w:t xml:space="preserve">It is also possible to use HTTP messages as a transport for </w:t>
+              <w:t>It</w:t>
+            </w:r>
+            <w:r>
+              <w:t>'</w:t>
+            </w:r>
+            <w:r>
+              <w:t xml:space="preserve">s also possible to use HTTP messages as a transport </w:t>
+            </w:r>
+            <w:r>
+              <w:t xml:space="preserve">layer </w:t>
+            </w:r>
+            <w:r>
+              <w:t xml:space="preserve">for </w:t>
             </w:r>
             <w:proofErr w:type="spellStart"/>
             <w:r>
@@ -2887,7 +4047,13 @@
               <w:rPr>
                 <w:rFonts w:ascii="Calibri" w:hAnsi="Calibri"/>
               </w:rPr>
-              <w:t>OK, that's it for the introduction to the Cloud. In the next video we'll get down into the nitty-gritty details of HTTP.</w:t>
+              <w:t>OK, that's it for the introduction to the Cloud. In the next video we'll get down to the nitty-gritty details of HTTP</w:t>
+            </w:r>
+            <w:r>
+              <w:rPr>
+                <w:rFonts w:ascii="Calibri" w:hAnsi="Calibri"/>
+              </w:rPr>
+              <w:t>, and I'll show you how to build WICED HTTP applications.</w:t>
             </w:r>
           </w:p>
         </w:tc>
@@ -3009,7 +4175,13 @@
               <w:rPr>
                 <w:rFonts w:ascii="Calibri" w:hAnsi="Calibri"/>
               </w:rPr>
-              <w:t xml:space="preserve">You can post your comments and questions in our </w:t>
+              <w:t>As always, y</w:t>
+            </w:r>
+            <w:r>
+              <w:rPr>
+                <w:rFonts w:ascii="Calibri" w:hAnsi="Calibri"/>
+              </w:rPr>
+              <w:t xml:space="preserve">ou can post your comments and questions in our </w:t>
             </w:r>
             <w:proofErr w:type="spellStart"/>
             <w:r>
@@ -3023,7 +4195,7 @@
               <w:rPr>
                 <w:rFonts w:ascii="Calibri" w:hAnsi="Calibri"/>
               </w:rPr>
-              <w:t xml:space="preserve"> developer community or as always you are welcome to email me at alan_hawse@cypress.com or tweet me at @</w:t>
+              <w:t xml:space="preserve"> developer community or you are welcome to email me at alan_hawse@cypress.com or tweet me @</w:t>
             </w:r>
             <w:proofErr w:type="spellStart"/>
             <w:r>
@@ -3037,7 +4209,37 @@
               <w:rPr>
                 <w:rFonts w:ascii="Calibri" w:hAnsi="Calibri"/>
               </w:rPr>
-              <w:t xml:space="preserve"> with your comments, suggestions, criticisms and questions. </w:t>
+              <w:t xml:space="preserve"> with your </w:t>
+            </w:r>
+            <w:r>
+              <w:rPr>
+                <w:rFonts w:ascii="Calibri" w:hAnsi="Calibri"/>
+              </w:rPr>
+              <w:t xml:space="preserve">questions, </w:t>
+            </w:r>
+            <w:r>
+              <w:rPr>
+                <w:rFonts w:ascii="Calibri" w:hAnsi="Calibri"/>
+              </w:rPr>
+              <w:t>comments, suggestions,</w:t>
+            </w:r>
+            <w:r>
+              <w:rPr>
+                <w:rFonts w:ascii="Calibri" w:hAnsi="Calibri"/>
+              </w:rPr>
+              <w:t xml:space="preserve"> and</w:t>
+            </w:r>
+            <w:r>
+              <w:rPr>
+                <w:rFonts w:ascii="Calibri" w:hAnsi="Calibri"/>
+              </w:rPr>
+              <w:t xml:space="preserve"> criticisms</w:t>
+            </w:r>
+            <w:r>
+              <w:rPr>
+                <w:rFonts w:ascii="Calibri" w:hAnsi="Calibri"/>
+              </w:rPr>
+              <w:t>. Thank you!</w:t>
             </w:r>
           </w:p>
           <w:p>
@@ -3053,7 +4255,7 @@
         </w:tc>
       </w:tr>
     </w:tbl>
-    <w:bookmarkEnd w:id="0"/>
+    <w:bookmarkEnd w:id="1"/>
     <w:p>
       <w:r>
         <w:t xml:space="preserve"> </w:t>
@@ -4593,6 +5795,95 @@
     </w:lvl>
   </w:abstractNum>
   <w:abstractNum w:abstractNumId="12" w15:restartNumberingAfterBreak="0">
+    <w:nsid w:val="50576637"/>
+    <w:multiLevelType w:val="hybridMultilevel"/>
+    <w:tmpl w:val="0BE2415E"/>
+    <w:lvl w:ilvl="0" w:tplc="0409000F">
+      <w:start w:val="1"/>
+      <w:numFmt w:val="decimal"/>
+      <w:lvlText w:val="%1."/>
+      <w:lvlJc w:val="left"/>
+      <w:pPr>
+        <w:ind w:left="720" w:hanging="360"/>
+      </w:pPr>
+      <w:rPr>
+        <w:rFonts w:hint="default"/>
+      </w:rPr>
+    </w:lvl>
+    <w:lvl w:ilvl="1" w:tplc="04090019" w:tentative="1">
+      <w:start w:val="1"/>
+      <w:numFmt w:val="lowerLetter"/>
+      <w:lvlText w:val="%2."/>
+      <w:lvlJc w:val="left"/>
+      <w:pPr>
+        <w:ind w:left="1440" w:hanging="360"/>
+      </w:pPr>
+    </w:lvl>
+    <w:lvl w:ilvl="2" w:tplc="0409001B" w:tentative="1">
+      <w:start w:val="1"/>
+      <w:numFmt w:val="lowerRoman"/>
+      <w:lvlText w:val="%3."/>
+      <w:lvlJc w:val="right"/>
+      <w:pPr>
+        <w:ind w:left="2160" w:hanging="180"/>
+      </w:pPr>
+    </w:lvl>
+    <w:lvl w:ilvl="3" w:tplc="0409000F" w:tentative="1">
+      <w:start w:val="1"/>
+      <w:numFmt w:val="decimal"/>
+      <w:lvlText w:val="%4."/>
+      <w:lvlJc w:val="left"/>
+      <w:pPr>
+        <w:ind w:left="2880" w:hanging="360"/>
+      </w:pPr>
+    </w:lvl>
+    <w:lvl w:ilvl="4" w:tplc="04090019" w:tentative="1">
+      <w:start w:val="1"/>
+      <w:numFmt w:val="lowerLetter"/>
+      <w:lvlText w:val="%5."/>
+      <w:lvlJc w:val="left"/>
+      <w:pPr>
+        <w:ind w:left="3600" w:hanging="360"/>
+      </w:pPr>
+    </w:lvl>
+    <w:lvl w:ilvl="5" w:tplc="0409001B" w:tentative="1">
+      <w:start w:val="1"/>
+      <w:numFmt w:val="lowerRoman"/>
+      <w:lvlText w:val="%6."/>
+      <w:lvlJc w:val="right"/>
+      <w:pPr>
+        <w:ind w:left="4320" w:hanging="180"/>
+      </w:pPr>
+    </w:lvl>
+    <w:lvl w:ilvl="6" w:tplc="0409000F" w:tentative="1">
+      <w:start w:val="1"/>
+      <w:numFmt w:val="decimal"/>
+      <w:lvlText w:val="%7."/>
+      <w:lvlJc w:val="left"/>
+      <w:pPr>
+        <w:ind w:left="5040" w:hanging="360"/>
+      </w:pPr>
+    </w:lvl>
+    <w:lvl w:ilvl="7" w:tplc="04090019" w:tentative="1">
+      <w:start w:val="1"/>
+      <w:numFmt w:val="lowerLetter"/>
+      <w:lvlText w:val="%8."/>
+      <w:lvlJc w:val="left"/>
+      <w:pPr>
+        <w:ind w:left="5760" w:hanging="360"/>
+      </w:pPr>
+    </w:lvl>
+    <w:lvl w:ilvl="8" w:tplc="0409001B" w:tentative="1">
+      <w:start w:val="1"/>
+      <w:numFmt w:val="lowerRoman"/>
+      <w:lvlText w:val="%9."/>
+      <w:lvlJc w:val="right"/>
+      <w:pPr>
+        <w:ind w:left="6480" w:hanging="180"/>
+      </w:pPr>
+    </w:lvl>
+  </w:abstractNum>
+  <w:abstractNum w:abstractNumId="13" w15:restartNumberingAfterBreak="0">
     <w:nsid w:val="62923EDB"/>
     <w:multiLevelType w:val="hybridMultilevel"/>
     <w:tmpl w:val="270092A6"/>
@@ -4705,7 +5996,7 @@
       </w:rPr>
     </w:lvl>
   </w:abstractNum>
-  <w:abstractNum w:abstractNumId="13" w15:restartNumberingAfterBreak="0">
+  <w:abstractNum w:abstractNumId="14" w15:restartNumberingAfterBreak="0">
     <w:nsid w:val="6A73094B"/>
     <w:multiLevelType w:val="hybridMultilevel"/>
     <w:tmpl w:val="9EBC3632"/>
@@ -4818,7 +6109,7 @@
       </w:rPr>
     </w:lvl>
   </w:abstractNum>
-  <w:abstractNum w:abstractNumId="14" w15:restartNumberingAfterBreak="0">
+  <w:abstractNum w:abstractNumId="15" w15:restartNumberingAfterBreak="0">
     <w:nsid w:val="6C6956D2"/>
     <w:multiLevelType w:val="hybridMultilevel"/>
     <w:tmpl w:val="C78E3C76"/>
@@ -4931,7 +6222,7 @@
       </w:rPr>
     </w:lvl>
   </w:abstractNum>
-  <w:abstractNum w:abstractNumId="15" w15:restartNumberingAfterBreak="0">
+  <w:abstractNum w:abstractNumId="16" w15:restartNumberingAfterBreak="0">
     <w:nsid w:val="6F7B0BD2"/>
     <w:multiLevelType w:val="hybridMultilevel"/>
     <w:tmpl w:val="10A8714E"/>
@@ -5020,7 +6311,7 @@
       </w:pPr>
     </w:lvl>
   </w:abstractNum>
-  <w:abstractNum w:abstractNumId="16" w15:restartNumberingAfterBreak="0">
+  <w:abstractNum w:abstractNumId="17" w15:restartNumberingAfterBreak="0">
     <w:nsid w:val="73280508"/>
     <w:multiLevelType w:val="hybridMultilevel"/>
     <w:tmpl w:val="21867906"/>
@@ -5109,7 +6400,7 @@
       </w:pPr>
     </w:lvl>
   </w:abstractNum>
-  <w:abstractNum w:abstractNumId="17" w15:restartNumberingAfterBreak="0">
+  <w:abstractNum w:abstractNumId="18" w15:restartNumberingAfterBreak="0">
     <w:nsid w:val="740D6265"/>
     <w:multiLevelType w:val="hybridMultilevel"/>
     <w:tmpl w:val="05305C2E"/>
@@ -5217,22 +6508,22 @@
     <w:abstractNumId w:val="3"/>
   </w:num>
   <w:num w:numId="7">
-    <w:abstractNumId w:val="14"/>
+    <w:abstractNumId w:val="15"/>
   </w:num>
   <w:num w:numId="8">
-    <w:abstractNumId w:val="13"/>
+    <w:abstractNumId w:val="14"/>
   </w:num>
   <w:num w:numId="9">
     <w:abstractNumId w:val="11"/>
   </w:num>
   <w:num w:numId="10">
-    <w:abstractNumId w:val="12"/>
+    <w:abstractNumId w:val="13"/>
   </w:num>
   <w:num w:numId="11">
     <w:abstractNumId w:val="2"/>
   </w:num>
   <w:num w:numId="12">
-    <w:abstractNumId w:val="17"/>
+    <w:abstractNumId w:val="18"/>
   </w:num>
   <w:num w:numId="13">
     <w:abstractNumId w:val="6"/>
@@ -5250,10 +6541,13 @@
     <w:abstractNumId w:val="9"/>
   </w:num>
   <w:num w:numId="18">
-    <w:abstractNumId w:val="15"/>
+    <w:abstractNumId w:val="16"/>
   </w:num>
   <w:num w:numId="19">
-    <w:abstractNumId w:val="16"/>
+    <w:abstractNumId w:val="17"/>
+  </w:num>
+  <w:num w:numId="20">
+    <w:abstractNumId w:val="12"/>
   </w:num>
 </w:numbering>
 </file>
@@ -6311,7 +7605,7 @@
 </file>
 
 <file path=customXml/itemProps1.xml><?xml version="1.0" encoding="utf-8"?>
-<ds:datastoreItem xmlns:ds="http://schemas.openxmlformats.org/officeDocument/2006/customXml" ds:itemID="{4B7FBD00-7AEA-481C-8355-2EDBB30ABCD1}">
+<ds:datastoreItem xmlns:ds="http://schemas.openxmlformats.org/officeDocument/2006/customXml" ds:itemID="{96ED6400-7A1D-4B19-9638-86116773B268}">
   <ds:schemaRefs>
     <ds:schemaRef ds:uri="http://schemas.openxmlformats.org/officeDocument/2006/bibliography"/>
   </ds:schemaRefs>

</xml_diff>